<commit_message>
Fix bug in surface
</commit_message>
<xml_diff>
--- a/Documents/fig2pov documentation.docx
+++ b/Documents/fig2pov documentation.docx
@@ -1559,15 +1559,12 @@
         </w:rPr>
         <w:t>Plane</w:t>
       </w:r>
-    </w:p>
-    <w:p/>
-    <w:p>
-      <w:pPr>
-        <w:keepNext/>
+      <w:r>
         <w:rPr>
           <w:b/>
         </w:rPr>
-      </w:pPr>
+        <w:t xml:space="preserve">, </w:t>
+      </w:r>
       <w:proofErr w:type="spellStart"/>
       <w:r>
         <w:rPr>
@@ -1758,23 +1755,31 @@
                 <w:rStyle w:val="HTMLCode"/>
                 <w:rFonts w:eastAsiaTheme="majorEastAsia"/>
               </w:rPr>
-              <w:lastRenderedPageBreak/>
-              <w:t>'</w:t>
-            </w:r>
-            <w:proofErr w:type="spellStart"/>
+              <w:t xml:space="preserve">  </w:t>
+            </w:r>
+            <w:bookmarkStart w:id="0" w:name="_GoBack"/>
+            <w:bookmarkEnd w:id="0"/>
             <w:r>
               <w:rPr>
                 <w:rStyle w:val="HTMLCode"/>
                 <w:rFonts w:eastAsiaTheme="majorEastAsia"/>
               </w:rPr>
-              <w:t>FaceColor</w:t>
-            </w:r>
-            <w:proofErr w:type="spellEnd"/>
+              <w:t>'</w:t>
+            </w:r>
+            <w:proofErr w:type="spellStart"/>
             <w:r>
               <w:rPr>
                 <w:rStyle w:val="HTMLCode"/>
                 <w:rFonts w:eastAsiaTheme="majorEastAsia"/>
               </w:rPr>
+              <w:t>FaceColor</w:t>
+            </w:r>
+            <w:proofErr w:type="spellEnd"/>
+            <w:r>
+              <w:rPr>
+                <w:rStyle w:val="HTMLCode"/>
+                <w:rFonts w:eastAsiaTheme="majorEastAsia"/>
+              </w:rPr>
               <w:t>', [1 0 0]);</w:t>
             </w:r>
           </w:p>
@@ -1878,6 +1883,7 @@
                 <w:rStyle w:val="HTMLCode"/>
                 <w:rFonts w:eastAsiaTheme="majorEastAsia"/>
               </w:rPr>
+              <w:lastRenderedPageBreak/>
               <w:t>h_</w:t>
             </w:r>
             <w:proofErr w:type="gramStart"/>
@@ -2806,7 +2812,6 @@
               <w:rPr>
                 <w:noProof/>
               </w:rPr>
-              <w:lastRenderedPageBreak/>
               <w:drawing>
                 <wp:inline distT="0" distB="0" distL="0" distR="0">
                   <wp:extent cx="3026664" cy="2423160"/>
@@ -2918,6 +2923,7 @@
               <w:jc w:val="center"/>
             </w:pPr>
             <w:r>
+              <w:lastRenderedPageBreak/>
               <w:t xml:space="preserve">No </w:t>
             </w:r>
             <w:proofErr w:type="spellStart"/>
@@ -3429,7 +3435,6 @@
         <w:rPr>
           <w:b/>
         </w:rPr>
-        <w:lastRenderedPageBreak/>
         <w:t>ShadowLess</w:t>
       </w:r>
       <w:proofErr w:type="spellEnd"/>
@@ -3580,10 +3585,7 @@
       </w:r>
       <w:proofErr w:type="spellEnd"/>
     </w:p>
-    <w:p>
-      <w:bookmarkStart w:id="0" w:name="_GoBack"/>
-      <w:bookmarkEnd w:id="0"/>
-    </w:p>
+    <w:p/>
     <w:p>
       <w:pPr>
         <w:keepNext/>
@@ -3928,7 +3930,6 @@
                 <w:sz w:val="18"/>
                 <w:szCs w:val="20"/>
               </w:rPr>
-              <w:lastRenderedPageBreak/>
               <w:t>h_</w:t>
             </w:r>
             <w:proofErr w:type="gramStart"/>
@@ -8927,7 +8928,7 @@
 </file>
 
 <file path=customXml/itemProps1.xml><?xml version="1.0" encoding="utf-8"?>
-<ds:datastoreItem xmlns:ds="http://schemas.openxmlformats.org/officeDocument/2006/customXml" ds:itemID="{32D299C0-7EC6-4B85-8F54-2BDA6582C7BA}">
+<ds:datastoreItem xmlns:ds="http://schemas.openxmlformats.org/officeDocument/2006/customXml" ds:itemID="{347E31E0-F43C-43A5-9174-7D8B8F36209A}">
   <ds:schemaRefs>
     <ds:schemaRef ds:uri="http://schemas.openxmlformats.org/officeDocument/2006/bibliography"/>
   </ds:schemaRefs>

</xml_diff>